<commit_message>
final commit before turning in
</commit_message>
<xml_diff>
--- a/Evolution/Developer Guide.docx
+++ b/Evolution/Developer Guide.docx
@@ -4814,54 +4814,386 @@
       <w:r>
         <w:t>le</w:t>
       </w:r>
+      <w:r>
+        <w:t xml:space="preserve"> at https://</w:t>
+      </w:r>
+      <w:r>
+        <w:t>github.com</w:t>
+      </w:r>
+      <w:r>
+        <w:t>, this web service hosts the project. The maintainer must be familiar with its operation.</w:t>
+      </w:r>
+    </w:p>
+    <w:p>
+      <w:pPr>
+        <w:pStyle w:val="ListParagraph"/>
+        <w:spacing w:line="360" w:lineRule="auto"/>
+      </w:pPr>
+      <w:r>
+        <w:t xml:space="preserve">*Note: </w:t>
+      </w:r>
+      <w:proofErr w:type="spellStart"/>
+      <w:r>
+        <w:t>JQuery</w:t>
+      </w:r>
+      <w:proofErr w:type="spellEnd"/>
+      <w:r>
+        <w:t xml:space="preserve"> and Bootstrap are currently setup to pull from official Content Distribution Networks for the respective software systems. It is not necessary to do anything during installation of the </w:t>
+      </w:r>
+      <w:proofErr w:type="spellStart"/>
+      <w:r>
+        <w:t>Coursely</w:t>
+      </w:r>
+      <w:proofErr w:type="spellEnd"/>
+      <w:r>
+        <w:t xml:space="preserve"> software to ensure either system will function.</w:t>
+      </w:r>
+    </w:p>
+    <w:p>
+      <w:pPr>
+        <w:pStyle w:val="Heading1"/>
+        <w:keepNext/>
+      </w:pPr>
+      <w:r>
+        <w:t>3</w:t>
+      </w:r>
+      <w:r>
+        <w:t>.0 Conclusion</w:t>
+      </w:r>
+    </w:p>
+    <w:p>
+      <w:pPr>
+        <w:pStyle w:val="Heading2"/>
+        <w:keepNext/>
+      </w:pPr>
+      <w:r>
+        <w:t>3</w:t>
+      </w:r>
+      <w:r>
+        <w:t>.1 Remarks on Implementation</w:t>
+      </w:r>
+    </w:p>
+    <w:p>
+      <w:pPr>
+        <w:spacing w:line="360" w:lineRule="auto"/>
+        <w:ind w:left="720" w:firstLine="720"/>
+      </w:pPr>
+      <w:r>
+        <w:t xml:space="preserve">This section contains my remarks regarding the current implementation of </w:t>
+      </w:r>
+      <w:proofErr w:type="spellStart"/>
+      <w:r>
+        <w:t>Coursely</w:t>
+      </w:r>
+      <w:proofErr w:type="spellEnd"/>
+      <w:r>
+        <w:t xml:space="preserve"> available at: </w:t>
+      </w:r>
+      <w:r>
+        <w:t>https://github.com/gollum18/CourseRegistrationPOC</w:t>
+      </w:r>
+      <w:r>
+        <w:t>. This implementation is nearly complete (I estimate that ~95% of the functionality outlined in the Requirements Spec. is met). For instance, advisors cannot currently override prerequisites for their advisees. Likewise, I ran out of time to complete the theming of the system. It has partially met the layout specified in the Design Specification, however the arrangement of the controls within the system are not as I had specified.</w:t>
+      </w:r>
+    </w:p>
+    <w:p>
+      <w:pPr>
+        <w:spacing w:line="360" w:lineRule="auto"/>
+        <w:ind w:left="720" w:firstLine="720"/>
+      </w:pPr>
+      <w:r>
+        <w:t>Also, due to the time constraints and limited time I personally had to work on this project, I made some implementation decisions that are not optimal from a performance standpoint. I have tried to outline these areas within the source code of the system. However, I may have missed some areas. I have tried my best to provide d</w:t>
+      </w:r>
+      <w:r>
+        <w:t>eveloper</w:t>
+      </w:r>
+      <w:r>
+        <w:t xml:space="preserve"> comments for every method but there are some methods that I have missed (the stubs are there, they but they are not filled in). </w:t>
+      </w:r>
+    </w:p>
+    <w:p>
+      <w:pPr>
+        <w:spacing w:line="360" w:lineRule="auto"/>
+        <w:ind w:left="720" w:firstLine="720"/>
+      </w:pPr>
+      <w:r>
+        <w:lastRenderedPageBreak/>
+        <w:t>There are a few test accounts that I have left intact in the system. These accounts are listed below and may be accessed via the systems ‘Login’ page:</w:t>
+      </w:r>
+    </w:p>
+    <w:tbl>
+      <w:tblPr>
+        <w:tblStyle w:val="TableGrid"/>
+        <w:tblW w:w="0" w:type="auto"/>
+        <w:tblInd w:w="720" w:type="dxa"/>
+        <w:tblCellMar>
+          <w:top w:w="29" w:type="dxa"/>
+          <w:left w:w="115" w:type="dxa"/>
+          <w:bottom w:w="29" w:type="dxa"/>
+          <w:right w:w="115" w:type="dxa"/>
+        </w:tblCellMar>
+        <w:tblLook w:val="04A0" w:firstRow="1" w:lastRow="0" w:firstColumn="1" w:lastColumn="0" w:noHBand="0" w:noVBand="1"/>
+      </w:tblPr>
+      <w:tblGrid>
+        <w:gridCol w:w="3280"/>
+        <w:gridCol w:w="2675"/>
+        <w:gridCol w:w="2675"/>
+      </w:tblGrid>
+      <w:tr>
+        <w:tc>
+          <w:tcPr>
+            <w:tcW w:w="3280" w:type="dxa"/>
+            <w:vAlign w:val="center"/>
+          </w:tcPr>
+          <w:p>
+            <w:pPr>
+              <w:spacing w:line="360" w:lineRule="auto"/>
+              <w:jc w:val="center"/>
+              <w:rPr>
+                <w:sz w:val="32"/>
+              </w:rPr>
+            </w:pPr>
+            <w:r>
+              <w:rPr>
+                <w:sz w:val="32"/>
+              </w:rPr>
+              <w:t>University Identifier</w:t>
+            </w:r>
+          </w:p>
+        </w:tc>
+        <w:tc>
+          <w:tcPr>
+            <w:tcW w:w="2675" w:type="dxa"/>
+          </w:tcPr>
+          <w:p>
+            <w:pPr>
+              <w:spacing w:line="360" w:lineRule="auto"/>
+              <w:jc w:val="center"/>
+              <w:rPr>
+                <w:sz w:val="32"/>
+              </w:rPr>
+            </w:pPr>
+            <w:r>
+              <w:rPr>
+                <w:sz w:val="32"/>
+              </w:rPr>
+              <w:t>Password</w:t>
+            </w:r>
+          </w:p>
+        </w:tc>
+        <w:tc>
+          <w:tcPr>
+            <w:tcW w:w="2675" w:type="dxa"/>
+            <w:vAlign w:val="center"/>
+          </w:tcPr>
+          <w:p>
+            <w:pPr>
+              <w:spacing w:line="360" w:lineRule="auto"/>
+              <w:jc w:val="center"/>
+              <w:rPr>
+                <w:sz w:val="32"/>
+              </w:rPr>
+            </w:pPr>
+            <w:r>
+              <w:rPr>
+                <w:sz w:val="32"/>
+              </w:rPr>
+              <w:t>Role</w:t>
+            </w:r>
+          </w:p>
+        </w:tc>
+      </w:tr>
+      <w:tr>
+        <w:tc>
+          <w:tcPr>
+            <w:tcW w:w="3280" w:type="dxa"/>
+            <w:vAlign w:val="center"/>
+          </w:tcPr>
+          <w:p>
+            <w:pPr>
+              <w:spacing w:line="360" w:lineRule="auto"/>
+              <w:jc w:val="center"/>
+            </w:pPr>
+            <w:r>
+              <w:t>000000</w:t>
+            </w:r>
+          </w:p>
+        </w:tc>
+        <w:tc>
+          <w:tcPr>
+            <w:tcW w:w="2675" w:type="dxa"/>
+          </w:tcPr>
+          <w:p>
+            <w:pPr>
+              <w:spacing w:line="360" w:lineRule="auto"/>
+              <w:jc w:val="center"/>
+            </w:pPr>
+            <w:r>
+              <w:t>password</w:t>
+            </w:r>
+          </w:p>
+        </w:tc>
+        <w:tc>
+          <w:tcPr>
+            <w:tcW w:w="2675" w:type="dxa"/>
+            <w:vAlign w:val="center"/>
+          </w:tcPr>
+          <w:p>
+            <w:pPr>
+              <w:spacing w:line="360" w:lineRule="auto"/>
+              <w:jc w:val="center"/>
+            </w:pPr>
+            <w:r>
+              <w:t>Administrator</w:t>
+            </w:r>
+          </w:p>
+        </w:tc>
+      </w:tr>
+      <w:tr>
+        <w:tc>
+          <w:tcPr>
+            <w:tcW w:w="3280" w:type="dxa"/>
+            <w:vAlign w:val="center"/>
+          </w:tcPr>
+          <w:p>
+            <w:pPr>
+              <w:spacing w:line="360" w:lineRule="auto"/>
+              <w:jc w:val="center"/>
+            </w:pPr>
+            <w:r>
+              <w:t>000001</w:t>
+            </w:r>
+          </w:p>
+        </w:tc>
+        <w:tc>
+          <w:tcPr>
+            <w:tcW w:w="2675" w:type="dxa"/>
+          </w:tcPr>
+          <w:p>
+            <w:pPr>
+              <w:spacing w:line="360" w:lineRule="auto"/>
+              <w:jc w:val="center"/>
+            </w:pPr>
+            <w:r>
+              <w:t>password</w:t>
+            </w:r>
+          </w:p>
+        </w:tc>
+        <w:tc>
+          <w:tcPr>
+            <w:tcW w:w="2675" w:type="dxa"/>
+            <w:vAlign w:val="center"/>
+          </w:tcPr>
+          <w:p>
+            <w:pPr>
+              <w:spacing w:line="360" w:lineRule="auto"/>
+              <w:jc w:val="center"/>
+            </w:pPr>
+            <w:r>
+              <w:t>Instructor</w:t>
+            </w:r>
+          </w:p>
+        </w:tc>
+      </w:tr>
+      <w:tr>
+        <w:tc>
+          <w:tcPr>
+            <w:tcW w:w="3280" w:type="dxa"/>
+            <w:vAlign w:val="center"/>
+          </w:tcPr>
+          <w:p>
+            <w:pPr>
+              <w:spacing w:line="360" w:lineRule="auto"/>
+              <w:jc w:val="center"/>
+            </w:pPr>
+            <w:r>
+              <w:t>000002</w:t>
+            </w:r>
+          </w:p>
+        </w:tc>
+        <w:tc>
+          <w:tcPr>
+            <w:tcW w:w="2675" w:type="dxa"/>
+          </w:tcPr>
+          <w:p>
+            <w:pPr>
+              <w:spacing w:line="360" w:lineRule="auto"/>
+              <w:jc w:val="center"/>
+            </w:pPr>
+            <w:r>
+              <w:t>password</w:t>
+            </w:r>
+          </w:p>
+        </w:tc>
+        <w:tc>
+          <w:tcPr>
+            <w:tcW w:w="2675" w:type="dxa"/>
+            <w:vAlign w:val="center"/>
+          </w:tcPr>
+          <w:p>
+            <w:pPr>
+              <w:spacing w:line="360" w:lineRule="auto"/>
+              <w:jc w:val="center"/>
+            </w:pPr>
+            <w:r>
+              <w:t>Student</w:t>
+            </w:r>
+          </w:p>
+        </w:tc>
+      </w:tr>
+    </w:tbl>
+    <w:p>
+      <w:pPr>
+        <w:spacing w:line="360" w:lineRule="auto"/>
+        <w:ind w:left="720" w:firstLine="720"/>
+      </w:pPr>
+      <w:r>
+        <w:t>There are also additional accounts in the system that go up to 000012 most of which have the password ‘password’. They have varying roles and merely exist to test the system while it is running.</w:t>
+      </w:r>
+    </w:p>
+    <w:p>
+      <w:pPr>
+        <w:tabs>
+          <w:tab w:val="left" w:pos="1440"/>
+        </w:tabs>
+        <w:spacing w:line="360" w:lineRule="auto"/>
+        <w:ind w:left="720" w:firstLine="720"/>
+      </w:pPr>
+      <w:r>
+        <w:t xml:space="preserve">Note that if you recreate the database, you must manually enter in an administrator account to be able to configure the system. This must be done through your databases interface, it cannot be done through the </w:t>
+      </w:r>
+      <w:proofErr w:type="spellStart"/>
+      <w:r>
+        <w:t>Coursely</w:t>
+      </w:r>
+      <w:proofErr w:type="spellEnd"/>
+      <w:r>
+        <w:t xml:space="preserve"> UI. Also note, there is no way to delete users from the </w:t>
+      </w:r>
+      <w:proofErr w:type="spellStart"/>
+      <w:r>
+        <w:t>Coursely</w:t>
+      </w:r>
+      <w:proofErr w:type="spellEnd"/>
+      <w:r>
+        <w:t xml:space="preserve"> interface. This must also be performed directly on the database. If you are deleting from the database provided with </w:t>
+      </w:r>
+      <w:proofErr w:type="spellStart"/>
+      <w:r>
+        <w:t>Coursely</w:t>
+      </w:r>
+      <w:proofErr w:type="spellEnd"/>
+      <w:r>
+        <w:t>, SQL Server Express should warn you of deleting users that have relationships to other tables</w:t>
+      </w:r>
+      <w:r>
+        <w:t>, so you will have to take care of those records first</w:t>
+      </w:r>
+      <w:r>
+        <w:t>.</w:t>
+      </w:r>
       <w:bookmarkStart w:id="0" w:name="_GoBack"/>
       <w:bookmarkEnd w:id="0"/>
-      <w:r>
-        <w:t xml:space="preserve"> at https://</w:t>
-      </w:r>
-      <w:r>
-        <w:t>github.com</w:t>
-      </w:r>
-      <w:r>
-        <w:t>, this web service hosts the project. The maintainer must be familiar with its operation.</w:t>
-      </w:r>
-    </w:p>
-    <w:p>
-      <w:pPr>
-        <w:pStyle w:val="ListParagraph"/>
-        <w:spacing w:line="360" w:lineRule="auto"/>
-      </w:pPr>
-      <w:r>
-        <w:t xml:space="preserve">*Note: </w:t>
-      </w:r>
-      <w:proofErr w:type="spellStart"/>
-      <w:r>
-        <w:t>JQuery</w:t>
-      </w:r>
-      <w:proofErr w:type="spellEnd"/>
-      <w:r>
-        <w:t xml:space="preserve"> and Bootstrap are currently setup to pull from official Content Distribution Networks for the respective software systems. It is not necessary to do anything during installation of the </w:t>
-      </w:r>
-      <w:proofErr w:type="spellStart"/>
-      <w:r>
-        <w:t>Coursely</w:t>
-      </w:r>
-      <w:proofErr w:type="spellEnd"/>
-      <w:r>
-        <w:t xml:space="preserve"> software to ensure either system will function.</w:t>
-      </w:r>
-    </w:p>
-    <w:p>
-      <w:pPr>
-        <w:pStyle w:val="Heading1"/>
-        <w:keepNext/>
-      </w:pPr>
-      <w:r>
-        <w:t>3</w:t>
-      </w:r>
-      <w:r>
-        <w:t>.0 Conclusion</w:t>
-      </w:r>
     </w:p>
     <w:p>
       <w:pPr>
@@ -4869,57 +5201,6 @@
         <w:keepNext/>
       </w:pPr>
       <w:r>
-        <w:t>3</w:t>
-      </w:r>
-      <w:r>
-        <w:t>.1 Remarks on Implementation</w:t>
-      </w:r>
-    </w:p>
-    <w:p>
-      <w:pPr>
-        <w:spacing w:line="360" w:lineRule="auto"/>
-        <w:ind w:left="720" w:firstLine="720"/>
-      </w:pPr>
-      <w:r>
-        <w:t xml:space="preserve">This section contains my remarks regarding the current implementation of </w:t>
-      </w:r>
-      <w:proofErr w:type="spellStart"/>
-      <w:r>
-        <w:t>Coursely</w:t>
-      </w:r>
-      <w:proofErr w:type="spellEnd"/>
-      <w:r>
-        <w:t xml:space="preserve"> available at: </w:t>
-      </w:r>
-      <w:r>
-        <w:t>https://github.com/gollum18/CourseRegistrationPOC</w:t>
-      </w:r>
-      <w:r>
-        <w:t>. This implementation is nearly complete (I estimate that ~95% of the functionality outlined in the Requirements Spec. is met). For instance, advisors cannot currently override prerequisites for their advisees. Likewise, I ran out of time to complete the theming of the system. It has partially met the layout specified in the Design Specification, however the arrangement of the controls within the system are not as I had specified.</w:t>
-      </w:r>
-    </w:p>
-    <w:p>
-      <w:pPr>
-        <w:spacing w:line="360" w:lineRule="auto"/>
-        <w:ind w:left="720" w:firstLine="720"/>
-      </w:pPr>
-      <w:r>
-        <w:t>Also, due to the time constraints and limited time I personally had to work on this project, I made some implementation decisions that are not optimal from a performance standpoint. I have tried to outline these areas within the source code of the system. However, I may have missed some areas. I have tried my best to provide d</w:t>
-      </w:r>
-      <w:r>
-        <w:t>eveloper</w:t>
-      </w:r>
-      <w:r>
-        <w:t xml:space="preserve"> comments for every method but there are some methods that I have missed (the stubs are there, they but they are not filled in). </w:t>
-      </w:r>
-    </w:p>
-    <w:p>
-      <w:pPr>
-        <w:pStyle w:val="Heading2"/>
-        <w:keepNext/>
-      </w:pPr>
-      <w:r>
-        <w:lastRenderedPageBreak/>
         <w:t>3</w:t>
       </w:r>
       <w:r>
@@ -5007,6 +5288,7 @@
         <w:spacing w:line="360" w:lineRule="auto"/>
       </w:pPr>
       <w:r>
+        <w:lastRenderedPageBreak/>
         <w:t xml:space="preserve">Refactor the </w:t>
       </w:r>
       <w:proofErr w:type="spellStart"/>
@@ -5075,11 +5357,7 @@
         <w:spacing w:line="360" w:lineRule="auto"/>
       </w:pPr>
       <w:r>
-        <w:t xml:space="preserve">Update the sequence diagrams to reflect the current state of the system. This may be an arduous task as there are around ~18 sequence diagrams for the various use cases in the system. While I have followed the layered architecture, design specified at the beginning of this document, many methods intermingle with each other. This would make updating the system diagrams more difficult as the </w:t>
-      </w:r>
-      <w:r>
-        <w:lastRenderedPageBreak/>
-        <w:t xml:space="preserve">maintainer </w:t>
+        <w:t xml:space="preserve">Update the sequence diagrams to reflect the current state of the system. This may be an arduous task as there are around ~18 sequence diagrams for the various use cases in the system. While I have followed the layered architecture, design specified at the beginning of this document, many methods intermingle with each other. This would make updating the system diagrams more difficult as the maintainer </w:t>
       </w:r>
       <w:proofErr w:type="gramStart"/>
       <w:r>
@@ -5101,6 +5379,30 @@
       </w:pPr>
       <w:r>
         <w:t>Move the database to a full-fledged SQL Server instance of Azure instance. This would centralize the database and allow maintainers to work independently of each other (as currently the database is hosted inside the GitHub repo for the project.</w:t>
+      </w:r>
+    </w:p>
+    <w:p>
+      <w:pPr>
+        <w:pStyle w:val="ListParagraph"/>
+        <w:numPr>
+          <w:ilvl w:val="0"/>
+          <w:numId w:val="3"/>
+        </w:numPr>
+        <w:spacing w:line="360" w:lineRule="auto"/>
+      </w:pPr>
+      <w:r>
+        <w:t>Add in the ability to assign final grades for students in a course. This feature was not originally part of the design of this project as the whole concept of grading was not found to be necessary until I worked my way towards implementing the prerequisites system. It is now very clear that a way to input for final grades for students is necessary, however I did not have the time to implement it myself.</w:t>
+      </w:r>
+      <w:r>
+        <w:t xml:space="preserve"> This should be the </w:t>
+      </w:r>
+      <w:proofErr w:type="gramStart"/>
+      <w:r>
+        <w:t>first priority</w:t>
+      </w:r>
+      <w:proofErr w:type="gramEnd"/>
+      <w:r>
+        <w:t xml:space="preserve"> of the maintainer.</w:t>
       </w:r>
     </w:p>
     <w:sectPr>
@@ -6749,7 +7051,7 @@
 </file>
 
 <file path=customXml/itemProps1.xml><?xml version="1.0" encoding="utf-8"?>
-<ds:datastoreItem xmlns:ds="http://schemas.openxmlformats.org/officeDocument/2006/customXml" ds:itemID="{A709CA7D-6070-41DB-9807-4F70D30C258D}">
+<ds:datastoreItem xmlns:ds="http://schemas.openxmlformats.org/officeDocument/2006/customXml" ds:itemID="{4B80FEC4-CCDB-4C8E-A8F4-E940C7BE403F}">
   <ds:schemaRefs>
     <ds:schemaRef ds:uri="http://schemas.openxmlformats.org/officeDocument/2006/bibliography"/>
   </ds:schemaRefs>

</xml_diff>